<commit_message>
SM and Design Updates
</commit_message>
<xml_diff>
--- a/design and hypotheses/experiment 6/Design.docx
+++ b/design and hypotheses/experiment 6/Design.docx
@@ -6269,6 +6269,185 @@
     </w:p>
     <w:p>
       <w:pPr>
+        <w:spacing w:after="0" w:line="480" w:lineRule="auto"/>
+        <w:ind w:firstLine="708"/>
+        <w:contextualSpacing/>
+        <w:rPr>
+          <w:rFonts w:ascii="Times New Roman" w:hAnsi="Times New Roman" w:cs="Times New Roman"/>
+          <w:color w:val="000000" w:themeColor="text1"/>
+          <w:sz w:val="24"/>
+          <w:lang w:val="en-US"/>
+        </w:rPr>
+      </w:pPr>
+      <w:r>
+        <w:rPr>
+          <w:rFonts w:ascii="Times New Roman" w:hAnsi="Times New Roman" w:cs="Times New Roman"/>
+          <w:b/>
+          <w:color w:val="000000" w:themeColor="text1"/>
+          <w:sz w:val="24"/>
+          <w:lang w:val="en-US"/>
+        </w:rPr>
+        <w:lastRenderedPageBreak/>
+        <w:t xml:space="preserve">Behavioral intentions. </w:t>
+      </w:r>
+      <w:r>
+        <w:rPr>
+          <w:rFonts w:ascii="Times New Roman" w:hAnsi="Times New Roman" w:cs="Times New Roman"/>
+          <w:color w:val="000000" w:themeColor="text1"/>
+          <w:sz w:val="24"/>
+          <w:lang w:val="en-US"/>
+        </w:rPr>
+        <w:t xml:space="preserve">Participants </w:t>
+      </w:r>
+      <w:r>
+        <w:rPr>
+          <w:rFonts w:ascii="Times New Roman" w:hAnsi="Times New Roman" w:cs="Times New Roman"/>
+          <w:color w:val="000000" w:themeColor="text1"/>
+          <w:sz w:val="24"/>
+          <w:lang w:val="en-US"/>
+        </w:rPr>
+        <w:t xml:space="preserve">will be </w:t>
+      </w:r>
+      <w:r>
+        <w:rPr>
+          <w:rFonts w:ascii="Times New Roman" w:hAnsi="Times New Roman" w:cs="Times New Roman"/>
+          <w:color w:val="000000" w:themeColor="text1"/>
+          <w:sz w:val="24"/>
+          <w:lang w:val="en-US"/>
+        </w:rPr>
+        <w:t>ask</w:t>
+      </w:r>
+      <w:r>
+        <w:rPr>
+          <w:rFonts w:ascii="Times New Roman" w:hAnsi="Times New Roman" w:cs="Times New Roman"/>
+          <w:color w:val="000000" w:themeColor="text1"/>
+          <w:sz w:val="24"/>
+          <w:lang w:val="en-US"/>
+        </w:rPr>
+        <w:t>ed to indicate how they intend</w:t>
+      </w:r>
+      <w:r>
+        <w:rPr>
+          <w:rFonts w:ascii="Times New Roman" w:hAnsi="Times New Roman" w:cs="Times New Roman"/>
+          <w:color w:val="000000" w:themeColor="text1"/>
+          <w:sz w:val="24"/>
+          <w:lang w:val="en-US"/>
+        </w:rPr>
+        <w:t xml:space="preserve"> to behave with respect to the target (“1. </w:t>
+      </w:r>
+      <w:r>
+        <w:rPr>
+          <w:rFonts w:ascii="Times New Roman" w:hAnsi="Times New Roman" w:cs="Times New Roman"/>
+          <w:color w:val="000000" w:themeColor="text1"/>
+          <w:sz w:val="24"/>
+          <w:lang w:val="en-US"/>
+        </w:rPr>
+        <w:t>If I were browsing YouTube and encountered Chris’ video I would support him by clicking the ‘share’ button (i.e., share his video with other people)</w:t>
+      </w:r>
+      <w:r>
+        <w:rPr>
+          <w:rFonts w:ascii="Times New Roman" w:hAnsi="Times New Roman" w:cs="Times New Roman"/>
+          <w:color w:val="000000" w:themeColor="text1"/>
+          <w:sz w:val="24"/>
+          <w:lang w:val="en-US"/>
+        </w:rPr>
+        <w:t xml:space="preserve">”; “2. </w:t>
+      </w:r>
+      <w:r>
+        <w:rPr>
+          <w:rFonts w:ascii="Times New Roman" w:hAnsi="Times New Roman" w:cs="Times New Roman"/>
+          <w:color w:val="000000" w:themeColor="text1"/>
+          <w:sz w:val="24"/>
+          <w:lang w:val="en-US"/>
+        </w:rPr>
+        <w:t>Chris has just started to make these videos and wants to become a YouTuber. I happen to encounter his video on YouTube. I would ‘subscribe’ to his channel to learn more about him.</w:t>
+      </w:r>
+      <w:r>
+        <w:rPr>
+          <w:rFonts w:ascii="Times New Roman" w:hAnsi="Times New Roman" w:cs="Times New Roman"/>
+          <w:color w:val="000000" w:themeColor="text1"/>
+          <w:sz w:val="24"/>
+          <w:lang w:val="en-US"/>
+        </w:rPr>
+        <w:t>”</w:t>
+      </w:r>
+      <w:r>
+        <w:rPr>
+          <w:rFonts w:ascii="Times New Roman" w:hAnsi="Times New Roman" w:cs="Times New Roman"/>
+          <w:color w:val="000000" w:themeColor="text1"/>
+          <w:sz w:val="24"/>
+          <w:lang w:val="en-US"/>
+        </w:rPr>
+        <w:t xml:space="preserve"> </w:t>
+      </w:r>
+      <w:r>
+        <w:rPr>
+          <w:rFonts w:ascii="Times New Roman" w:hAnsi="Times New Roman" w:cs="Times New Roman"/>
+          <w:color w:val="000000" w:themeColor="text1"/>
+          <w:sz w:val="24"/>
+          <w:lang w:val="en-US"/>
+        </w:rPr>
+        <w:t xml:space="preserve">“3. </w:t>
+      </w:r>
+      <w:r>
+        <w:rPr>
+          <w:rFonts w:ascii="Times New Roman" w:hAnsi="Times New Roman" w:cs="Times New Roman"/>
+          <w:color w:val="000000" w:themeColor="text1"/>
+          <w:sz w:val="24"/>
+          <w:lang w:val="en-US"/>
+        </w:rPr>
+        <w:t>I would re</w:t>
+      </w:r>
+      <w:r>
+        <w:rPr>
+          <w:rFonts w:ascii="Times New Roman" w:hAnsi="Times New Roman" w:cs="Times New Roman"/>
+          <w:color w:val="000000" w:themeColor="text1"/>
+          <w:sz w:val="24"/>
+          <w:lang w:val="en-US"/>
+        </w:rPr>
+        <w:t>commend Chris’ videos to others”)</w:t>
+      </w:r>
+      <w:r>
+        <w:rPr>
+          <w:rFonts w:ascii="Times New Roman" w:hAnsi="Times New Roman" w:cs="Times New Roman"/>
+          <w:color w:val="000000" w:themeColor="text1"/>
+          <w:sz w:val="24"/>
+          <w:lang w:val="en-US"/>
+        </w:rPr>
+        <w:t>.</w:t>
+      </w:r>
+      <w:r>
+        <w:rPr>
+          <w:rFonts w:ascii="Times New Roman" w:hAnsi="Times New Roman" w:cs="Times New Roman"/>
+          <w:color w:val="000000" w:themeColor="text1"/>
+          <w:sz w:val="24"/>
+          <w:lang w:val="en-US"/>
+        </w:rPr>
+        <w:t xml:space="preserve"> They </w:t>
+      </w:r>
+      <w:r>
+        <w:rPr>
+          <w:rFonts w:ascii="Times New Roman" w:hAnsi="Times New Roman" w:cs="Times New Roman"/>
+          <w:color w:val="000000" w:themeColor="text1"/>
+          <w:sz w:val="24"/>
+          <w:lang w:val="en-US"/>
+        </w:rPr>
+        <w:t xml:space="preserve">can </w:t>
+      </w:r>
+      <w:r>
+        <w:rPr>
+          <w:rFonts w:ascii="Times New Roman" w:hAnsi="Times New Roman" w:cs="Times New Roman"/>
+          <w:color w:val="000000" w:themeColor="text1"/>
+          <w:sz w:val="24"/>
+          <w:lang w:val="en-US"/>
+        </w:rPr>
+        <w:t>respond using a scale ranging from -2 (Strongly disagree) to 2 (Strongly agree) with 0 (Neutral) as a center point.</w:t>
+      </w:r>
+      <w:bookmarkStart w:id="0" w:name="_GoBack"/>
+      <w:bookmarkEnd w:id="0"/>
+    </w:p>
+    <w:p>
+      <w:pPr>
         <w:spacing w:line="480" w:lineRule="auto"/>
         <w:ind w:firstLine="708"/>
         <w:rPr>
@@ -6286,7 +6465,6 @@
           <w:sz w:val="24"/>
           <w:lang w:val="en-US"/>
         </w:rPr>
-        <w:lastRenderedPageBreak/>
         <w:t>Exploratory questions</w:t>
       </w:r>
     </w:p>
@@ -6825,6 +7003,7 @@
           <w:sz w:val="24"/>
           <w:lang w:val="en-US"/>
         </w:rPr>
+        <w:lastRenderedPageBreak/>
         <w:t xml:space="preserve">Influence awareness. </w:t>
       </w:r>
       <w:r>
@@ -6958,7 +7137,6 @@
           <w:szCs w:val="24"/>
           <w:lang w:val="en-US"/>
         </w:rPr>
-        <w:lastRenderedPageBreak/>
         <w:tab/>
       </w:r>
       <w:r>
@@ -7897,7 +8075,18 @@
           <w:szCs w:val="24"/>
           <w:lang w:val="en-US"/>
         </w:rPr>
-        <w:t xml:space="preserve"> (2014) and subsequently revised by Bronstein, Pennycook, Bear, Rand, and Cannon (2019) </w:t>
+        <w:t xml:space="preserve"> (2014) and subsequently revised by </w:t>
+      </w:r>
+      <w:r>
+        <w:rPr>
+          <w:rFonts w:ascii="Times New Roman" w:hAnsi="Times New Roman" w:cs="Times New Roman"/>
+          <w:color w:val="000000" w:themeColor="text1"/>
+          <w:sz w:val="24"/>
+          <w:szCs w:val="24"/>
+          <w:lang w:val="en-US"/>
+        </w:rPr>
+        <w:lastRenderedPageBreak/>
+        <w:t xml:space="preserve">Bronstein, Pennycook, Bear, Rand, and Cannon (2019) </w:t>
       </w:r>
       <w:r>
         <w:rPr>
@@ -7917,18 +8106,7 @@
           <w:szCs w:val="24"/>
           <w:lang w:val="en-US"/>
         </w:rPr>
-        <w:t xml:space="preserve">used to measure analytic thinking ability. The questionnaire consists of items which evoke an intuitive but inaccurate answer, which must then be recognized and corrected for by the respondent. Examples include: “The ages of Mark and Adam add up to 28 years total. Mark is 20 years older than Adam. How many years old is Adam?” and “Emily’s father has three daughters. The first two are named April and May. What is </w:t>
-      </w:r>
-      <w:r>
-        <w:rPr>
-          <w:rFonts w:ascii="Times New Roman" w:hAnsi="Times New Roman" w:cs="Times New Roman"/>
-          <w:color w:val="000000" w:themeColor="text1"/>
-          <w:sz w:val="24"/>
-          <w:szCs w:val="24"/>
-          <w:lang w:val="en-US"/>
-        </w:rPr>
-        <w:lastRenderedPageBreak/>
-        <w:t>the third daughter’s name?”. Questions are open ended. A manipulation check at the end of the task asks participants if they have encount</w:t>
+        <w:t>used to measure analytic thinking ability. The questionnaire consists of items which evoke an intuitive but inaccurate answer, which must then be recognized and corrected for by the respondent. Examples include: “The ages of Mark and Adam add up to 28 years total. Mark is 20 years older than Adam. How many years old is Adam?” and “Emily’s father has three daughters. The first two are named April and May. What is the third daughter’s name?”. Questions are open ended. A manipulation check at the end of the task asks participants if they have encount</w:t>
       </w:r>
       <w:r>
         <w:rPr>
@@ -8409,7 +8587,15 @@
           <w:rFonts w:ascii="Times New Roman" w:hAnsi="Times New Roman"/>
           <w:sz w:val="24"/>
         </w:rPr>
-        <w:t>Participants are asked to rate 8 statements such as “ A person should always consider new information”, “It is important to persevere in your opinions even when evidence is brought to bear against them” and “ Opinions should always be revised in response to new information or evidence” on a scale from 1 (Strongly disagree) to 6 (Strongly agree). Four items needed to be reverse scored so that h</w:t>
+        <w:t xml:space="preserve">Participants are asked to rate 8 statements such as “ A person should always consider new information”, “It is important to persevere in your opinions even when evidence is brought to bear against them” and “ Opinions should always be revised in response to new information or evidence” on a scale from 1 (Strongly disagree) to 6 (Strongly agree). Four items needed to be reverse scored </w:t>
+      </w:r>
+      <w:r>
+        <w:rPr>
+          <w:rFonts w:ascii="Times New Roman" w:hAnsi="Times New Roman"/>
+          <w:sz w:val="24"/>
+        </w:rPr>
+        <w:lastRenderedPageBreak/>
+        <w:t>so that h</w:t>
       </w:r>
       <w:r>
         <w:rPr>
@@ -8696,18 +8882,7 @@
           <w:szCs w:val="24"/>
           <w:lang w:val="en-US"/>
         </w:rPr>
-        <w:t xml:space="preserve"> </w:t>
-      </w:r>
-      <w:r>
-        <w:rPr>
-          <w:rFonts w:ascii="Times New Roman" w:hAnsi="Times New Roman" w:cs="Times New Roman"/>
-          <w:color w:val="000000" w:themeColor="text1"/>
-          <w:sz w:val="24"/>
-          <w:szCs w:val="24"/>
-          <w:lang w:val="en-US"/>
-        </w:rPr>
-        <w:lastRenderedPageBreak/>
-        <w:t>“</w:t>
+        <w:t xml:space="preserve"> “</w:t>
       </w:r>
       <w:r>
         <w:rPr>
@@ -9315,15 +9490,7 @@
         <w:rPr>
           <w:rFonts w:ascii="Times New Roman" w:hAnsi="Times New Roman" w:cs="Times New Roman"/>
         </w:rPr>
-        <w:t xml:space="preserve">condition, can both be informative pieces of </w:t>
-      </w:r>
-      <w:bookmarkStart w:id="0" w:name="_GoBack"/>
-      <w:bookmarkEnd w:id="0"/>
-      <w:r>
-        <w:rPr>
-          <w:rFonts w:ascii="Times New Roman" w:hAnsi="Times New Roman" w:cs="Times New Roman"/>
-        </w:rPr>
-        <w:t xml:space="preserve">information. </w:t>
+        <w:t xml:space="preserve">condition, can both be informative pieces of information. </w:t>
       </w:r>
     </w:p>
   </w:footnote>
@@ -10266,7 +10433,7 @@
 </file>
 
 <file path=customXml/itemProps1.xml><?xml version="1.0" encoding="utf-8"?>
-<ds:datastoreItem xmlns:ds="http://schemas.openxmlformats.org/officeDocument/2006/customXml" ds:itemID="{1180E741-8085-4F0E-8CCD-87F2AAFD0A34}">
+<ds:datastoreItem xmlns:ds="http://schemas.openxmlformats.org/officeDocument/2006/customXml" ds:itemID="{98647F08-8F1D-4478-A223-03513F6262B8}">
   <ds:schemaRefs>
     <ds:schemaRef ds:uri="http://schemas.openxmlformats.org/officeDocument/2006/bibliography"/>
   </ds:schemaRefs>

</xml_diff>